<commit_message>
Finished testing four test cases.
</commit_message>
<xml_diff>
--- a/Test Cases/Close.docx
+++ b/Test Cases/Close.docx
@@ -352,7 +352,7 @@
       </w:tblGrid>
       <w:tr>
         <w:trPr>
-          <w:trHeight w:val="605"/>
+          <w:trHeight w:val="655"/>
         </w:trPr>
         <w:tc>
           <w:tcPr>
@@ -578,6 +578,14 @@
                 <w:szCs w:val="20"/>
               </w:rPr>
             </w:pPr>
+            <w:r>
+              <w:rPr>
+                <w:sz w:val="20"/>
+                <w:szCs w:val="20"/>
+                <w:highlight w:val="green"/>
+              </w:rPr>
+              <w:t>PASS</w:t>
+            </w:r>
           </w:p>
         </w:tc>
         <w:tc>
@@ -675,6 +683,14 @@
                 <w:szCs w:val="20"/>
               </w:rPr>
             </w:pPr>
+            <w:r>
+              <w:rPr>
+                <w:sz w:val="20"/>
+                <w:szCs w:val="20"/>
+                <w:highlight w:val="green"/>
+              </w:rPr>
+              <w:t>PASS</w:t>
+            </w:r>
           </w:p>
         </w:tc>
         <w:tc>
@@ -771,6 +787,14 @@
                 <w:szCs w:val="20"/>
               </w:rPr>
             </w:pPr>
+            <w:r>
+              <w:rPr>
+                <w:sz w:val="20"/>
+                <w:szCs w:val="20"/>
+                <w:highlight w:val="yellow"/>
+              </w:rPr>
+              <w:t>PASS with issues</w:t>
+            </w:r>
           </w:p>
         </w:tc>
         <w:tc>
@@ -785,6 +809,29 @@
                 <w:szCs w:val="20"/>
               </w:rPr>
             </w:pPr>
+            <w:r>
+              <w:rPr>
+                <w:sz w:val="20"/>
+                <w:szCs w:val="20"/>
+              </w:rPr>
+              <w:t xml:space="preserve">The whole address book application closes if there is only one address book </w:t>
+            </w:r>
+            <w:proofErr w:type="gramStart"/>
+            <w:r>
+              <w:rPr>
+                <w:sz w:val="20"/>
+                <w:szCs w:val="20"/>
+              </w:rPr>
+              <w:t>open ,</w:t>
+            </w:r>
+            <w:proofErr w:type="gramEnd"/>
+            <w:r>
+              <w:rPr>
+                <w:sz w:val="20"/>
+                <w:szCs w:val="20"/>
+              </w:rPr>
+              <w:t xml:space="preserve"> the application should stay open (Close &gt; Blank Address Book (New))</w:t>
+            </w:r>
           </w:p>
         </w:tc>
       </w:tr>
@@ -883,6 +930,14 @@
                 <w:szCs w:val="20"/>
               </w:rPr>
             </w:pPr>
+            <w:r>
+              <w:rPr>
+                <w:sz w:val="20"/>
+                <w:szCs w:val="20"/>
+                <w:highlight w:val="red"/>
+              </w:rPr>
+              <w:t>FAIL</w:t>
+            </w:r>
           </w:p>
         </w:tc>
         <w:tc>
@@ -897,6 +952,15 @@
                 <w:szCs w:val="20"/>
               </w:rPr>
             </w:pPr>
+            <w:r>
+              <w:rPr>
+                <w:sz w:val="20"/>
+                <w:szCs w:val="20"/>
+              </w:rPr>
+              <w:t>There is no prompt to save address book before close.</w:t>
+            </w:r>
+            <w:bookmarkStart w:id="0" w:name="_GoBack"/>
+            <w:bookmarkEnd w:id="0"/>
           </w:p>
         </w:tc>
       </w:tr>
@@ -951,8 +1015,6 @@
       <w:r>
         <w:t xml:space="preserve">  </w:t>
       </w:r>
-      <w:bookmarkStart w:id="0" w:name="_GoBack"/>
-      <w:bookmarkEnd w:id="0"/>
     </w:p>
     <w:sectPr>
       <w:type w:val="continuous"/>
@@ -1981,7 +2043,7 @@
 </file>
 
 <file path=customXml/itemProps1.xml><?xml version="1.0" encoding="utf-8"?>
-<ds:datastoreItem xmlns:ds="http://schemas.openxmlformats.org/officeDocument/2006/customXml" ds:itemID="{68D4C2FA-0731-D546-A615-A45BF8514A80}">
+<ds:datastoreItem xmlns:ds="http://schemas.openxmlformats.org/officeDocument/2006/customXml" ds:itemID="{F46686CF-A2F9-1244-B21A-FD40E5BBCF62}">
   <ds:schemaRefs>
     <ds:schemaRef ds:uri="http://schemas.openxmlformats.org/officeDocument/2006/bibliography"/>
   </ds:schemaRefs>

</xml_diff>